<commit_message>
Added server deployment report
</commit_message>
<xml_diff>
--- a/691960_Project_Manager_Setup_Document.docx
+++ b/691960_Project_Manager_Setup_Document.docx
@@ -3058,14 +3058,14 @@
           <w:b/>
           <w:highlight w:val="yellow"/>
         </w:rPr>
-        <w:t>localhost:42</w:t>
+        <w:t>localhost:4</w:t>
       </w:r>
       <w:r>
         <w:rPr>
           <w:b/>
           <w:highlight w:val="yellow"/>
         </w:rPr>
-        <w:t>1</w:t>
+        <w:t>20</w:t>
       </w:r>
       <w:bookmarkStart w:id="11" w:name="_GoBack"/>
       <w:bookmarkEnd w:id="11"/>
@@ -3957,6 +3957,7 @@
     <w:lsdException w:name="HTML Sample" w:semiHidden="1" w:unhideWhenUsed="1"/>
     <w:lsdException w:name="HTML Typewriter" w:semiHidden="1" w:unhideWhenUsed="1"/>
     <w:lsdException w:name="HTML Variable" w:semiHidden="1" w:unhideWhenUsed="1"/>
+    <w:lsdException w:name="Normal Table" w:semiHidden="1" w:unhideWhenUsed="1"/>
     <w:lsdException w:name="annotation subject" w:semiHidden="1" w:unhideWhenUsed="1"/>
     <w:lsdException w:name="No List" w:semiHidden="1" w:unhideWhenUsed="1"/>
     <w:lsdException w:name="Outline List 1" w:semiHidden="1" w:unhideWhenUsed="1"/>
@@ -3999,8 +4000,11 @@
     <w:lsdException w:name="Table Contemporary" w:semiHidden="1" w:unhideWhenUsed="1"/>
     <w:lsdException w:name="Table Elegant" w:semiHidden="1" w:unhideWhenUsed="1"/>
     <w:lsdException w:name="Table Professional" w:semiHidden="1" w:unhideWhenUsed="1"/>
+    <w:lsdException w:name="Table Subtle 1" w:semiHidden="1" w:unhideWhenUsed="1"/>
     <w:lsdException w:name="Table Subtle 2" w:semiHidden="1" w:unhideWhenUsed="1"/>
     <w:lsdException w:name="Table Web 1" w:semiHidden="1" w:unhideWhenUsed="1"/>
+    <w:lsdException w:name="Table Web 2" w:semiHidden="1" w:unhideWhenUsed="1"/>
+    <w:lsdException w:name="Table Web 3" w:semiHidden="1" w:unhideWhenUsed="1"/>
     <w:lsdException w:name="Balloon Text" w:semiHidden="1" w:unhideWhenUsed="1"/>
     <w:lsdException w:name="Table Grid" w:uiPriority="39"/>
     <w:lsdException w:name="Table Theme" w:semiHidden="1" w:unhideWhenUsed="1"/>

</xml_diff>